<commit_message>
them phan tich va thiet ke he thong
</commit_message>
<xml_diff>
--- a/Đại học/Hệ điều hành/Bài tập/Lab1.docx
+++ b/Đại học/Hệ điều hành/Bài tập/Lab1.docx
@@ -1,6 +1,6 @@
 
 <file path=word/document.xml><?xml version="1.0" encoding="utf-8"?>
-<w:document xmlns:wpc="http://schemas.microsoft.com/office/word/2010/wordprocessingCanvas" xmlns:cx="http://schemas.microsoft.com/office/drawing/2014/chartex" xmlns:cx1="http://schemas.microsoft.com/office/drawing/2015/9/8/chartex" xmlns:cx2="http://schemas.microsoft.com/office/drawing/2015/10/21/chartex" xmlns:cx3="http://schemas.microsoft.com/office/drawing/2016/5/9/chartex" xmlns:cx4="http://schemas.microsoft.com/office/drawing/2016/5/10/chartex" xmlns:cx5="http://schemas.microsoft.com/office/drawing/2016/5/11/chartex" xmlns:cx6="http://schemas.microsoft.com/office/drawing/2016/5/12/chartex" xmlns:cx7="http://schemas.microsoft.com/office/drawing/2016/5/13/chartex" xmlns:cx8="http://schemas.microsoft.com/office/drawing/2016/5/14/chartex" xmlns:mc="http://schemas.openxmlformats.org/markup-compatibility/2006" xmlns:aink="http://schemas.microsoft.com/office/drawing/2016/ink" xmlns:am3d="http://schemas.microsoft.com/office/drawing/2017/model3d" xmlns:o="urn:schemas-microsoft-com:office:office" xmlns:r="http://schemas.openxmlformats.org/officeDocument/2006/relationships" xmlns:m="http://schemas.openxmlformats.org/officeDocument/2006/math" xmlns:v="urn:schemas-microsoft-com:vml" xmlns:wp14="http://schemas.microsoft.com/office/word/2010/wordprocessingDrawing" xmlns:wp="http://schemas.openxmlformats.org/drawingml/2006/wordprocessingDrawing" xmlns:w10="urn:schemas-microsoft-com:office:word" xmlns:w="http://schemas.openxmlformats.org/wordprocessingml/2006/main" xmlns:w14="http://schemas.microsoft.com/office/word/2010/wordml" xmlns:w15="http://schemas.microsoft.com/office/word/2012/wordml" xmlns:w16cid="http://schemas.microsoft.com/office/word/2016/wordml/cid" xmlns:w16se="http://schemas.microsoft.com/office/word/2015/wordml/symex" xmlns:wpg="http://schemas.microsoft.com/office/word/2010/wordprocessingGroup" xmlns:wpi="http://schemas.microsoft.com/office/word/2010/wordprocessingInk" xmlns:wne="http://schemas.microsoft.com/office/word/2006/wordml" xmlns:wps="http://schemas.microsoft.com/office/word/2010/wordprocessingShape" mc:Ignorable="w14 w15 w16se w16cid wp14">
+<w:document xmlns:wpc="http://schemas.microsoft.com/office/word/2010/wordprocessingCanvas" xmlns:cx="http://schemas.microsoft.com/office/drawing/2014/chartex" xmlns:cx1="http://schemas.microsoft.com/office/drawing/2015/9/8/chartex" xmlns:mc="http://schemas.openxmlformats.org/markup-compatibility/2006" xmlns:o="urn:schemas-microsoft-com:office:office" xmlns:r="http://schemas.openxmlformats.org/officeDocument/2006/relationships" xmlns:m="http://schemas.openxmlformats.org/officeDocument/2006/math" xmlns:v="urn:schemas-microsoft-com:vml" xmlns:wp14="http://schemas.microsoft.com/office/word/2010/wordprocessingDrawing" xmlns:wp="http://schemas.openxmlformats.org/drawingml/2006/wordprocessingDrawing" xmlns:w10="urn:schemas-microsoft-com:office:word" xmlns:w="http://schemas.openxmlformats.org/wordprocessingml/2006/main" xmlns:w14="http://schemas.microsoft.com/office/word/2010/wordml" xmlns:w15="http://schemas.microsoft.com/office/word/2012/wordml" xmlns:w16se="http://schemas.microsoft.com/office/word/2015/wordml/symex" xmlns:wpg="http://schemas.microsoft.com/office/word/2010/wordprocessingGroup" xmlns:wpi="http://schemas.microsoft.com/office/word/2010/wordprocessingInk" xmlns:wne="http://schemas.microsoft.com/office/word/2006/wordml" xmlns:wps="http://schemas.microsoft.com/office/word/2010/wordprocessingShape" mc:Ignorable="w14 w15 w16se wp14">
   <w:body>
     <w:p>
       <w:pPr>
@@ -62,6 +62,60 @@
     </w:p>
     <w:p>
       <w:pPr>
+        <w:pStyle w:val="ListParagraph"/>
+        <w:numPr>
+          <w:ilvl w:val="0"/>
+          <w:numId w:val="13"/>
+        </w:numPr>
+        <w:rPr>
+          <w:rStyle w:val="hps"/>
+        </w:rPr>
+      </w:pPr>
+      <w:r>
+        <w:rPr>
+          <w:rStyle w:val="hps"/>
+        </w:rPr>
+        <w:t>Thực thi chương trình của người dùng và giúp giải quyết vấn đề của người dùng dễ dàng hơn</w:t>
+      </w:r>
+    </w:p>
+    <w:p>
+      <w:pPr>
+        <w:pStyle w:val="ListParagraph"/>
+        <w:numPr>
+          <w:ilvl w:val="0"/>
+          <w:numId w:val="13"/>
+        </w:numPr>
+        <w:rPr>
+          <w:rStyle w:val="hps"/>
+        </w:rPr>
+      </w:pPr>
+      <w:r>
+        <w:rPr>
+          <w:rStyle w:val="hps"/>
+        </w:rPr>
+        <w:t>Làm cho máy tính dễ sử dụng</w:t>
+      </w:r>
+    </w:p>
+    <w:p>
+      <w:pPr>
+        <w:pStyle w:val="ListParagraph"/>
+        <w:numPr>
+          <w:ilvl w:val="0"/>
+          <w:numId w:val="13"/>
+        </w:numPr>
+        <w:rPr>
+          <w:rStyle w:val="hps"/>
+        </w:rPr>
+      </w:pPr>
+      <w:r>
+        <w:rPr>
+          <w:rStyle w:val="hps"/>
+        </w:rPr>
+        <w:t>Sử dụng phần cứng một cách hiệu quả</w:t>
+      </w:r>
+    </w:p>
+    <w:p>
+      <w:pPr>
         <w:rPr>
           <w:lang w:val="vi-VN"/>
         </w:rPr>
@@ -86,6 +140,18 @@
     </w:p>
     <w:p>
       <w:pPr>
+        <w:pStyle w:val="ListParagraph"/>
+        <w:numPr>
+          <w:ilvl w:val="0"/>
+          <w:numId w:val="13"/>
+        </w:numPr>
+      </w:pPr>
+      <w:r>
+        <w:t>Hệ thống chia sẻ thời gian</w:t>
+      </w:r>
+    </w:p>
+    <w:p>
+      <w:pPr>
         <w:rPr>
           <w:lang w:val="vi-VN"/>
         </w:rPr>
@@ -105,15 +171,19 @@
         <w:rPr>
           <w:lang w:val="vi-VN"/>
         </w:rPr>
-        <w:t>Hệ thống được sử dụng trong các thiết bị chuyên dụng điều khiển máy móc là hệ thống nào (Đa chương, đa xử l</w:t>
-      </w:r>
-      <w:bookmarkStart w:id="0" w:name="_GoBack"/>
-      <w:bookmarkEnd w:id="0"/>
-      <w:r>
-        <w:rPr>
-          <w:lang w:val="vi-VN"/>
-        </w:rPr>
-        <w:t>ý, thời gian thực, phân tán)</w:t>
+        <w:t>Hệ thống được sử dụng trong các thiết bị chuyên dụng điều khiển máy móc là hệ thống nào (Đa chương, đa xử lý, thời gian thực, phân tán)</w:t>
+      </w:r>
+    </w:p>
+    <w:p>
+      <w:pPr>
+        <w:pStyle w:val="ListParagraph"/>
+        <w:numPr>
+          <w:ilvl w:val="0"/>
+          <w:numId w:val="13"/>
+        </w:numPr>
+      </w:pPr>
+      <w:r>
+        <w:t>Hệ thống thời gian thực</w:t>
       </w:r>
     </w:p>
     <w:p>
@@ -160,6 +230,18 @@
     </w:p>
     <w:p>
       <w:pPr>
+        <w:pStyle w:val="ListParagraph"/>
+        <w:numPr>
+          <w:ilvl w:val="0"/>
+          <w:numId w:val="13"/>
+        </w:numPr>
+      </w:pPr>
+      <w:r>
+        <w:t>Hệ điều hành xử lý song song</w:t>
+      </w:r>
+    </w:p>
+    <w:p>
+      <w:pPr>
         <w:rPr>
           <w:lang w:val="vi-VN"/>
         </w:rPr>
@@ -181,6 +263,104 @@
         </w:rPr>
         <w:t>Hệ điều hành phát triển được chi phối bởi yếu tố gì?</w:t>
       </w:r>
+    </w:p>
+    <w:p>
+      <w:pPr>
+        <w:pStyle w:val="ListParagraph"/>
+        <w:numPr>
+          <w:ilvl w:val="0"/>
+          <w:numId w:val="13"/>
+        </w:numPr>
+      </w:pPr>
+      <w:r>
+        <w:t>Yêu cầu phần cứng</w:t>
+      </w:r>
+    </w:p>
+    <w:p>
+      <w:pPr>
+        <w:pStyle w:val="ListParagraph"/>
+        <w:numPr>
+          <w:ilvl w:val="0"/>
+          <w:numId w:val="13"/>
+        </w:numPr>
+      </w:pPr>
+      <w:r>
+        <w:t>Nhu cầu người dùng</w:t>
+      </w:r>
+    </w:p>
+    <w:p>
+      <w:pPr>
+        <w:pStyle w:val="ListParagraph"/>
+        <w:numPr>
+          <w:ilvl w:val="0"/>
+          <w:numId w:val="13"/>
+        </w:numPr>
+      </w:pPr>
+      <w:r>
+        <w:t>Công nghệ và xu hướng mới</w:t>
+      </w:r>
+    </w:p>
+    <w:p>
+      <w:pPr>
+        <w:pStyle w:val="ListParagraph"/>
+        <w:numPr>
+          <w:ilvl w:val="0"/>
+          <w:numId w:val="13"/>
+        </w:numPr>
+      </w:pPr>
+      <w:r>
+        <w:t>Bảo mật</w:t>
+      </w:r>
+    </w:p>
+    <w:p>
+      <w:pPr>
+        <w:pStyle w:val="ListParagraph"/>
+        <w:numPr>
+          <w:ilvl w:val="0"/>
+          <w:numId w:val="13"/>
+        </w:numPr>
+      </w:pPr>
+      <w:r>
+        <w:t>Hiệu xuất và khả năng mở rộng</w:t>
+      </w:r>
+    </w:p>
+    <w:p>
+      <w:pPr>
+        <w:pStyle w:val="ListParagraph"/>
+        <w:numPr>
+          <w:ilvl w:val="0"/>
+          <w:numId w:val="13"/>
+        </w:numPr>
+      </w:pPr>
+      <w:r>
+        <w:t>Tương thích phần mềm</w:t>
+      </w:r>
+    </w:p>
+    <w:p>
+      <w:pPr>
+        <w:pStyle w:val="ListParagraph"/>
+        <w:numPr>
+          <w:ilvl w:val="0"/>
+          <w:numId w:val="13"/>
+        </w:numPr>
+      </w:pPr>
+      <w:r>
+        <w:t>Quản lý tài nguyên</w:t>
+      </w:r>
+    </w:p>
+    <w:p>
+      <w:pPr>
+        <w:pStyle w:val="ListParagraph"/>
+        <w:numPr>
+          <w:ilvl w:val="0"/>
+          <w:numId w:val="13"/>
+        </w:numPr>
+      </w:pPr>
+      <w:r>
+        <w:t>Thị trường và cạnh tranh</w:t>
+      </w:r>
+      <w:bookmarkStart w:id="0" w:name="_GoBack"/>
+      <w:bookmarkEnd w:id="0"/>
     </w:p>
     <w:p>
       <w:pPr>
@@ -1002,7 +1182,7 @@
 </file>
 
 <file path=word/numbering.xml><?xml version="1.0" encoding="utf-8"?>
-<w:numbering xmlns:wpc="http://schemas.microsoft.com/office/word/2010/wordprocessingCanvas" xmlns:cx="http://schemas.microsoft.com/office/drawing/2014/chartex" xmlns:cx1="http://schemas.microsoft.com/office/drawing/2015/9/8/chartex" xmlns:cx2="http://schemas.microsoft.com/office/drawing/2015/10/21/chartex" xmlns:cx3="http://schemas.microsoft.com/office/drawing/2016/5/9/chartex" xmlns:cx4="http://schemas.microsoft.com/office/drawing/2016/5/10/chartex" xmlns:cx5="http://schemas.microsoft.com/office/drawing/2016/5/11/chartex" xmlns:cx6="http://schemas.microsoft.com/office/drawing/2016/5/12/chartex" xmlns:cx7="http://schemas.microsoft.com/office/drawing/2016/5/13/chartex" xmlns:cx8="http://schemas.microsoft.com/office/drawing/2016/5/14/chartex" xmlns:mc="http://schemas.openxmlformats.org/markup-compatibility/2006" xmlns:aink="http://schemas.microsoft.com/office/drawing/2016/ink" xmlns:am3d="http://schemas.microsoft.com/office/drawing/2017/model3d" xmlns:o="urn:schemas-microsoft-com:office:office" xmlns:r="http://schemas.openxmlformats.org/officeDocument/2006/relationships" xmlns:m="http://schemas.openxmlformats.org/officeDocument/2006/math" xmlns:v="urn:schemas-microsoft-com:vml" xmlns:wp14="http://schemas.microsoft.com/office/word/2010/wordprocessingDrawing" xmlns:wp="http://schemas.openxmlformats.org/drawingml/2006/wordprocessingDrawing" xmlns:w10="urn:schemas-microsoft-com:office:word" xmlns:w="http://schemas.openxmlformats.org/wordprocessingml/2006/main" xmlns:w14="http://schemas.microsoft.com/office/word/2010/wordml" xmlns:w15="http://schemas.microsoft.com/office/word/2012/wordml" xmlns:w16cid="http://schemas.microsoft.com/office/word/2016/wordml/cid" xmlns:w16se="http://schemas.microsoft.com/office/word/2015/wordml/symex" xmlns:wpg="http://schemas.microsoft.com/office/word/2010/wordprocessingGroup" xmlns:wpi="http://schemas.microsoft.com/office/word/2010/wordprocessingInk" xmlns:wne="http://schemas.microsoft.com/office/word/2006/wordml" xmlns:wps="http://schemas.microsoft.com/office/word/2010/wordprocessingShape" mc:Ignorable="w14 w15 w16se w16cid wp14">
+<w:numbering xmlns:wpc="http://schemas.microsoft.com/office/word/2010/wordprocessingCanvas" xmlns:cx="http://schemas.microsoft.com/office/drawing/2014/chartex" xmlns:cx1="http://schemas.microsoft.com/office/drawing/2015/9/8/chartex" xmlns:mc="http://schemas.openxmlformats.org/markup-compatibility/2006" xmlns:o="urn:schemas-microsoft-com:office:office" xmlns:r="http://schemas.openxmlformats.org/officeDocument/2006/relationships" xmlns:m="http://schemas.openxmlformats.org/officeDocument/2006/math" xmlns:v="urn:schemas-microsoft-com:vml" xmlns:wp14="http://schemas.microsoft.com/office/word/2010/wordprocessingDrawing" xmlns:wp="http://schemas.openxmlformats.org/drawingml/2006/wordprocessingDrawing" xmlns:w10="urn:schemas-microsoft-com:office:word" xmlns:w="http://schemas.openxmlformats.org/wordprocessingml/2006/main" xmlns:w14="http://schemas.microsoft.com/office/word/2010/wordml" xmlns:w15="http://schemas.microsoft.com/office/word/2012/wordml" xmlns:w16se="http://schemas.microsoft.com/office/word/2015/wordml/symex" xmlns:wpg="http://schemas.microsoft.com/office/word/2010/wordprocessingGroup" xmlns:wpi="http://schemas.microsoft.com/office/word/2010/wordprocessingInk" xmlns:wne="http://schemas.microsoft.com/office/word/2006/wordml" xmlns:wps="http://schemas.microsoft.com/office/word/2010/wordprocessingShape" mc:Ignorable="w14 w15 w16se wp14">
   <w:abstractNum w:abstractNumId="0" w15:restartNumberingAfterBreak="0">
     <w:nsid w:val="0985559E"/>
     <w:multiLevelType w:val="hybridMultilevel"/>
@@ -1230,6 +1410,118 @@
     </w:lvl>
   </w:abstractNum>
   <w:abstractNum w:abstractNumId="2" w15:restartNumberingAfterBreak="0">
+    <w:nsid w:val="242B41B0"/>
+    <w:multiLevelType w:val="hybridMultilevel"/>
+    <w:tmpl w:val="3AA06D64"/>
+    <w:lvl w:ilvl="0" w:tplc="BA96B236">
+      <w:numFmt w:val="bullet"/>
+      <w:lvlText w:val="-"/>
+      <w:lvlJc w:val="left"/>
+      <w:pPr>
+        <w:ind w:left="1080" w:hanging="360"/>
+      </w:pPr>
+      <w:rPr>
+        <w:rFonts w:ascii="Times New Roman" w:eastAsia="Times New Roman" w:hAnsi="Times New Roman" w:cs="Times New Roman" w:hint="default"/>
+      </w:rPr>
+    </w:lvl>
+    <w:lvl w:ilvl="1" w:tplc="04090003" w:tentative="1">
+      <w:start w:val="1"/>
+      <w:numFmt w:val="bullet"/>
+      <w:lvlText w:val="o"/>
+      <w:lvlJc w:val="left"/>
+      <w:pPr>
+        <w:ind w:left="1800" w:hanging="360"/>
+      </w:pPr>
+      <w:rPr>
+        <w:rFonts w:ascii="Courier New" w:hAnsi="Courier New" w:cs="Courier New" w:hint="default"/>
+      </w:rPr>
+    </w:lvl>
+    <w:lvl w:ilvl="2" w:tplc="04090005" w:tentative="1">
+      <w:start w:val="1"/>
+      <w:numFmt w:val="bullet"/>
+      <w:lvlText w:val=""/>
+      <w:lvlJc w:val="left"/>
+      <w:pPr>
+        <w:ind w:left="2520" w:hanging="360"/>
+      </w:pPr>
+      <w:rPr>
+        <w:rFonts w:ascii="Wingdings" w:hAnsi="Wingdings" w:hint="default"/>
+      </w:rPr>
+    </w:lvl>
+    <w:lvl w:ilvl="3" w:tplc="04090001" w:tentative="1">
+      <w:start w:val="1"/>
+      <w:numFmt w:val="bullet"/>
+      <w:lvlText w:val=""/>
+      <w:lvlJc w:val="left"/>
+      <w:pPr>
+        <w:ind w:left="3240" w:hanging="360"/>
+      </w:pPr>
+      <w:rPr>
+        <w:rFonts w:ascii="Symbol" w:hAnsi="Symbol" w:hint="default"/>
+      </w:rPr>
+    </w:lvl>
+    <w:lvl w:ilvl="4" w:tplc="04090003" w:tentative="1">
+      <w:start w:val="1"/>
+      <w:numFmt w:val="bullet"/>
+      <w:lvlText w:val="o"/>
+      <w:lvlJc w:val="left"/>
+      <w:pPr>
+        <w:ind w:left="3960" w:hanging="360"/>
+      </w:pPr>
+      <w:rPr>
+        <w:rFonts w:ascii="Courier New" w:hAnsi="Courier New" w:cs="Courier New" w:hint="default"/>
+      </w:rPr>
+    </w:lvl>
+    <w:lvl w:ilvl="5" w:tplc="04090005" w:tentative="1">
+      <w:start w:val="1"/>
+      <w:numFmt w:val="bullet"/>
+      <w:lvlText w:val=""/>
+      <w:lvlJc w:val="left"/>
+      <w:pPr>
+        <w:ind w:left="4680" w:hanging="360"/>
+      </w:pPr>
+      <w:rPr>
+        <w:rFonts w:ascii="Wingdings" w:hAnsi="Wingdings" w:hint="default"/>
+      </w:rPr>
+    </w:lvl>
+    <w:lvl w:ilvl="6" w:tplc="04090001" w:tentative="1">
+      <w:start w:val="1"/>
+      <w:numFmt w:val="bullet"/>
+      <w:lvlText w:val=""/>
+      <w:lvlJc w:val="left"/>
+      <w:pPr>
+        <w:ind w:left="5400" w:hanging="360"/>
+      </w:pPr>
+      <w:rPr>
+        <w:rFonts w:ascii="Symbol" w:hAnsi="Symbol" w:hint="default"/>
+      </w:rPr>
+    </w:lvl>
+    <w:lvl w:ilvl="7" w:tplc="04090003" w:tentative="1">
+      <w:start w:val="1"/>
+      <w:numFmt w:val="bullet"/>
+      <w:lvlText w:val="o"/>
+      <w:lvlJc w:val="left"/>
+      <w:pPr>
+        <w:ind w:left="6120" w:hanging="360"/>
+      </w:pPr>
+      <w:rPr>
+        <w:rFonts w:ascii="Courier New" w:hAnsi="Courier New" w:cs="Courier New" w:hint="default"/>
+      </w:rPr>
+    </w:lvl>
+    <w:lvl w:ilvl="8" w:tplc="04090005" w:tentative="1">
+      <w:start w:val="1"/>
+      <w:numFmt w:val="bullet"/>
+      <w:lvlText w:val=""/>
+      <w:lvlJc w:val="left"/>
+      <w:pPr>
+        <w:ind w:left="6840" w:hanging="360"/>
+      </w:pPr>
+      <w:rPr>
+        <w:rFonts w:ascii="Wingdings" w:hAnsi="Wingdings" w:hint="default"/>
+      </w:rPr>
+    </w:lvl>
+  </w:abstractNum>
+  <w:abstractNum w:abstractNumId="3" w15:restartNumberingAfterBreak="0">
     <w:nsid w:val="328148FE"/>
     <w:multiLevelType w:val="hybridMultilevel"/>
     <w:tmpl w:val="8B50F6D2"/>
@@ -1345,7 +1637,7 @@
       </w:pPr>
     </w:lvl>
   </w:abstractNum>
-  <w:abstractNum w:abstractNumId="3" w15:restartNumberingAfterBreak="0">
+  <w:abstractNum w:abstractNumId="4" w15:restartNumberingAfterBreak="0">
     <w:nsid w:val="470D7026"/>
     <w:multiLevelType w:val="hybridMultilevel"/>
     <w:tmpl w:val="5ADC0BDC"/>
@@ -1458,7 +1750,7 @@
       </w:rPr>
     </w:lvl>
   </w:abstractNum>
-  <w:abstractNum w:abstractNumId="4" w15:restartNumberingAfterBreak="0">
+  <w:abstractNum w:abstractNumId="5" w15:restartNumberingAfterBreak="0">
     <w:nsid w:val="48593D06"/>
     <w:multiLevelType w:val="hybridMultilevel"/>
     <w:tmpl w:val="DC3ED63C"/>
@@ -1574,7 +1866,7 @@
       </w:pPr>
     </w:lvl>
   </w:abstractNum>
-  <w:abstractNum w:abstractNumId="5" w15:restartNumberingAfterBreak="0">
+  <w:abstractNum w:abstractNumId="6" w15:restartNumberingAfterBreak="0">
     <w:nsid w:val="500803CE"/>
     <w:multiLevelType w:val="hybridMultilevel"/>
     <w:tmpl w:val="29A0501C"/>
@@ -1687,7 +1979,7 @@
       </w:rPr>
     </w:lvl>
   </w:abstractNum>
-  <w:abstractNum w:abstractNumId="6" w15:restartNumberingAfterBreak="0">
+  <w:abstractNum w:abstractNumId="7" w15:restartNumberingAfterBreak="0">
     <w:nsid w:val="53EF38D4"/>
     <w:multiLevelType w:val="hybridMultilevel"/>
     <w:tmpl w:val="A9907FFE"/>
@@ -1800,7 +2092,7 @@
       </w:rPr>
     </w:lvl>
   </w:abstractNum>
-  <w:abstractNum w:abstractNumId="7" w15:restartNumberingAfterBreak="0">
+  <w:abstractNum w:abstractNumId="8" w15:restartNumberingAfterBreak="0">
     <w:nsid w:val="58C0173D"/>
     <w:multiLevelType w:val="hybridMultilevel"/>
     <w:tmpl w:val="6540DACE"/>
@@ -1913,7 +2205,7 @@
       </w:rPr>
     </w:lvl>
   </w:abstractNum>
-  <w:abstractNum w:abstractNumId="8" w15:restartNumberingAfterBreak="0">
+  <w:abstractNum w:abstractNumId="9" w15:restartNumberingAfterBreak="0">
     <w:nsid w:val="602B12AE"/>
     <w:multiLevelType w:val="hybridMultilevel"/>
     <w:tmpl w:val="81343E8A"/>
@@ -2026,7 +2318,7 @@
       </w:rPr>
     </w:lvl>
   </w:abstractNum>
-  <w:abstractNum w:abstractNumId="9" w15:restartNumberingAfterBreak="0">
+  <w:abstractNum w:abstractNumId="10" w15:restartNumberingAfterBreak="0">
     <w:nsid w:val="6B6B33AA"/>
     <w:multiLevelType w:val="hybridMultilevel"/>
     <w:tmpl w:val="C25600CA"/>
@@ -2145,7 +2437,7 @@
       </w:pPr>
     </w:lvl>
   </w:abstractNum>
-  <w:abstractNum w:abstractNumId="10" w15:restartNumberingAfterBreak="0">
+  <w:abstractNum w:abstractNumId="11" w15:restartNumberingAfterBreak="0">
     <w:nsid w:val="6C78125C"/>
     <w:multiLevelType w:val="hybridMultilevel"/>
     <w:tmpl w:val="217CFAFA"/>
@@ -2258,7 +2550,7 @@
       </w:rPr>
     </w:lvl>
   </w:abstractNum>
-  <w:abstractNum w:abstractNumId="11" w15:restartNumberingAfterBreak="0">
+  <w:abstractNum w:abstractNumId="12" w15:restartNumberingAfterBreak="0">
     <w:nsid w:val="78C32A08"/>
     <w:multiLevelType w:val="hybridMultilevel"/>
     <w:tmpl w:val="7C2AF918"/>
@@ -2372,46 +2664,49 @@
     </w:lvl>
   </w:abstractNum>
   <w:num w:numId="1">
-    <w:abstractNumId w:val="4"/>
+    <w:abstractNumId w:val="5"/>
   </w:num>
   <w:num w:numId="2">
-    <w:abstractNumId w:val="2"/>
+    <w:abstractNumId w:val="3"/>
   </w:num>
   <w:num w:numId="3">
+    <w:abstractNumId w:val="10"/>
+  </w:num>
+  <w:num w:numId="4">
+    <w:abstractNumId w:val="7"/>
+  </w:num>
+  <w:num w:numId="5">
     <w:abstractNumId w:val="9"/>
   </w:num>
-  <w:num w:numId="4">
-    <w:abstractNumId w:val="6"/>
+  <w:num w:numId="6">
+    <w:abstractNumId w:val="12"/>
   </w:num>
-  <w:num w:numId="5">
+  <w:num w:numId="7">
     <w:abstractNumId w:val="8"/>
   </w:num>
-  <w:num w:numId="6">
-    <w:abstractNumId w:val="11"/>
-  </w:num>
-  <w:num w:numId="7">
-    <w:abstractNumId w:val="7"/>
-  </w:num>
   <w:num w:numId="8">
-    <w:abstractNumId w:val="5"/>
+    <w:abstractNumId w:val="6"/>
   </w:num>
   <w:num w:numId="9">
     <w:abstractNumId w:val="0"/>
   </w:num>
   <w:num w:numId="10">
-    <w:abstractNumId w:val="3"/>
+    <w:abstractNumId w:val="4"/>
   </w:num>
   <w:num w:numId="11">
     <w:abstractNumId w:val="1"/>
   </w:num>
   <w:num w:numId="12">
-    <w:abstractNumId w:val="10"/>
+    <w:abstractNumId w:val="11"/>
+  </w:num>
+  <w:num w:numId="13">
+    <w:abstractNumId w:val="2"/>
   </w:num>
 </w:numbering>
 </file>
 
 <file path=word/styles.xml><?xml version="1.0" encoding="utf-8"?>
-<w:styles xmlns:mc="http://schemas.openxmlformats.org/markup-compatibility/2006" xmlns:r="http://schemas.openxmlformats.org/officeDocument/2006/relationships" xmlns:w="http://schemas.openxmlformats.org/wordprocessingml/2006/main" xmlns:w14="http://schemas.microsoft.com/office/word/2010/wordml" xmlns:w15="http://schemas.microsoft.com/office/word/2012/wordml" xmlns:w16cid="http://schemas.microsoft.com/office/word/2016/wordml/cid" xmlns:w16se="http://schemas.microsoft.com/office/word/2015/wordml/symex" mc:Ignorable="w14 w15 w16se w16cid">
+<w:styles xmlns:mc="http://schemas.openxmlformats.org/markup-compatibility/2006" xmlns:r="http://schemas.openxmlformats.org/officeDocument/2006/relationships" xmlns:w="http://schemas.openxmlformats.org/wordprocessingml/2006/main" xmlns:w14="http://schemas.microsoft.com/office/word/2010/wordml" xmlns:w15="http://schemas.microsoft.com/office/word/2012/wordml" xmlns:w16se="http://schemas.microsoft.com/office/word/2015/wordml/symex" mc:Ignorable="w14 w15 w16se">
   <w:docDefaults>
     <w:rPrDefault>
       <w:rPr>
@@ -2421,7 +2716,7 @@
     </w:rPrDefault>
     <w:pPrDefault/>
   </w:docDefaults>
-  <w:latentStyles w:defLockedState="0" w:defUIPriority="99" w:defSemiHidden="0" w:defUnhideWhenUsed="0" w:defQFormat="0" w:count="375">
+  <w:latentStyles w:defLockedState="0" w:defUIPriority="99" w:defSemiHidden="0" w:defUnhideWhenUsed="0" w:defQFormat="0" w:count="371">
     <w:lsdException w:name="Normal" w:uiPriority="0" w:qFormat="1"/>
     <w:lsdException w:name="heading 1" w:uiPriority="9" w:qFormat="1"/>
     <w:lsdException w:name="heading 2" w:semiHidden="1" w:uiPriority="9" w:unhideWhenUsed="1" w:qFormat="1"/>
@@ -2793,8 +3088,6 @@
     <w:lsdException w:name="List Table 5 Dark Accent 6" w:uiPriority="50"/>
     <w:lsdException w:name="List Table 6 Colorful Accent 6" w:uiPriority="51"/>
     <w:lsdException w:name="List Table 7 Colorful Accent 6" w:uiPriority="52"/>
-    <w:lsdException w:name="Mention" w:semiHidden="1" w:unhideWhenUsed="1"/>
-    <w:lsdException w:name="Smart Hyperlink" w:semiHidden="1" w:unhideWhenUsed="1"/>
   </w:latentStyles>
   <w:style w:type="paragraph" w:default="1" w:styleId="Normal">
     <w:name w:val="Normal"/>
@@ -2835,6 +3128,17 @@
   <w:style w:type="character" w:customStyle="1" w:styleId="hps">
     <w:name w:val="hps"/>
     <w:basedOn w:val="DefaultParagraphFont"/>
+  </w:style>
+  <w:style w:type="paragraph" w:styleId="ListParagraph">
+    <w:name w:val="List Paragraph"/>
+    <w:basedOn w:val="Normal"/>
+    <w:uiPriority w:val="34"/>
+    <w:qFormat/>
+    <w:rsid w:val="00BA6444"/>
+    <w:pPr>
+      <w:ind w:left="720"/>
+      <w:contextualSpacing/>
+    </w:pPr>
   </w:style>
 </w:styles>
 </file>

</xml_diff>